<commit_message>
falta os resultadoes e conlusoes
</commit_message>
<xml_diff>
--- a/TP2/RelatorioPLOGMarta.docx
+++ b/TP2/RelatorioPLOGMarta.docx
@@ -227,10 +227,12 @@
           <w:szCs w:val="22"/>
         </w:rPr>
       </w:pPr>
+      <w:bookmarkStart w:id="0" w:name="_Toc470200922"/>
       <w:r>
         <w:lastRenderedPageBreak/>
         <w:t>Resumo</w:t>
       </w:r>
+      <w:bookmarkEnd w:id="0"/>
     </w:p>
     <w:p>
       <w:pPr>
@@ -323,6 +325,16 @@
           <w:rFonts w:cs="Arial"/>
         </w:rPr>
       </w:pPr>
+    </w:p>
+    <w:p>
+      <w:pPr>
+        <w:spacing w:after="160" w:line="259" w:lineRule="auto"/>
+        <w:ind w:firstLine="0"/>
+        <w:jc w:val="left"/>
+        <w:rPr>
+          <w:rFonts w:cs="Arial"/>
+        </w:rPr>
+      </w:pPr>
       <w:r>
         <w:rPr>
           <w:rFonts w:cs="Arial"/>
@@ -333,11 +345,985 @@
     <w:p>
       <w:pPr>
         <w:pStyle w:val="Cabealho1"/>
-      </w:pPr>
+        <w:rPr>
+          <w:u w:val="single"/>
+        </w:rPr>
+      </w:pPr>
+      <w:r>
+        <w:lastRenderedPageBreak/>
+        <w:t>Índice</w:t>
+      </w:r>
+    </w:p>
+    <w:sdt>
+      <w:sdtPr>
+        <w:id w:val="-1431039897"/>
+        <w:docPartObj>
+          <w:docPartGallery w:val="Table of Contents"/>
+          <w:docPartUnique/>
+        </w:docPartObj>
+      </w:sdtPr>
+      <w:sdtEndPr>
+        <w:rPr>
+          <w:b/>
+          <w:bCs/>
+        </w:rPr>
+      </w:sdtEndPr>
+      <w:sdtContent>
+        <w:p/>
+        <w:p>
+          <w:pPr>
+            <w:pStyle w:val="ndice1"/>
+            <w:tabs>
+              <w:tab w:val="right" w:leader="dot" w:pos="8494"/>
+            </w:tabs>
+            <w:ind w:firstLine="0"/>
+            <w:rPr>
+              <w:noProof/>
+            </w:rPr>
+          </w:pPr>
+          <w:r>
+            <w:t xml:space="preserve">            </w:t>
+          </w:r>
+          <w:r>
+            <w:fldChar w:fldCharType="begin"/>
+          </w:r>
+          <w:r>
+            <w:instrText xml:space="preserve"> TOC \o "1-3" \h \z \u </w:instrText>
+          </w:r>
+          <w:r>
+            <w:fldChar w:fldCharType="separate"/>
+          </w:r>
+          <w:hyperlink w:anchor="_Toc470200922" w:history="1">
+            <w:r>
+              <w:rPr>
+                <w:rStyle w:val="Hiperligao"/>
+                <w:noProof/>
+              </w:rPr>
+              <w:t>Resumo</w:t>
+            </w:r>
+            <w:r>
+              <w:rPr>
+                <w:noProof/>
+                <w:webHidden/>
+              </w:rPr>
+              <w:tab/>
+            </w:r>
+            <w:r>
+              <w:rPr>
+                <w:noProof/>
+                <w:webHidden/>
+              </w:rPr>
+              <w:fldChar w:fldCharType="begin"/>
+            </w:r>
+            <w:r>
+              <w:rPr>
+                <w:noProof/>
+                <w:webHidden/>
+              </w:rPr>
+              <w:instrText xml:space="preserve"> PAGEREF _Toc470200922 \h </w:instrText>
+            </w:r>
+            <w:r>
+              <w:rPr>
+                <w:noProof/>
+                <w:webHidden/>
+              </w:rPr>
+            </w:r>
+            <w:r>
+              <w:rPr>
+                <w:noProof/>
+                <w:webHidden/>
+              </w:rPr>
+              <w:fldChar w:fldCharType="separate"/>
+            </w:r>
+            <w:r>
+              <w:rPr>
+                <w:noProof/>
+                <w:webHidden/>
+              </w:rPr>
+              <w:t>2</w:t>
+            </w:r>
+            <w:r>
+              <w:rPr>
+                <w:noProof/>
+                <w:webHidden/>
+              </w:rPr>
+              <w:fldChar w:fldCharType="end"/>
+            </w:r>
+          </w:hyperlink>
+        </w:p>
+        <w:p>
+          <w:pPr>
+            <w:pStyle w:val="ndice1"/>
+            <w:tabs>
+              <w:tab w:val="right" w:leader="dot" w:pos="8494"/>
+            </w:tabs>
+            <w:rPr>
+              <w:noProof/>
+            </w:rPr>
+          </w:pPr>
+          <w:hyperlink w:anchor="_Toc470200923" w:history="1">
+            <w:r>
+              <w:rPr>
+                <w:rStyle w:val="Hiperligao"/>
+                <w:noProof/>
+              </w:rPr>
+              <w:t>Introdução</w:t>
+            </w:r>
+            <w:r>
+              <w:rPr>
+                <w:noProof/>
+                <w:webHidden/>
+              </w:rPr>
+              <w:tab/>
+            </w:r>
+            <w:r>
+              <w:rPr>
+                <w:noProof/>
+                <w:webHidden/>
+              </w:rPr>
+              <w:fldChar w:fldCharType="begin"/>
+            </w:r>
+            <w:r>
+              <w:rPr>
+                <w:noProof/>
+                <w:webHidden/>
+              </w:rPr>
+              <w:instrText xml:space="preserve"> PAGEREF _Toc470200923 \h </w:instrText>
+            </w:r>
+            <w:r>
+              <w:rPr>
+                <w:noProof/>
+                <w:webHidden/>
+              </w:rPr>
+            </w:r>
+            <w:r>
+              <w:rPr>
+                <w:noProof/>
+                <w:webHidden/>
+              </w:rPr>
+              <w:fldChar w:fldCharType="separate"/>
+            </w:r>
+            <w:r>
+              <w:rPr>
+                <w:noProof/>
+                <w:webHidden/>
+              </w:rPr>
+              <w:t>4</w:t>
+            </w:r>
+            <w:r>
+              <w:rPr>
+                <w:noProof/>
+                <w:webHidden/>
+              </w:rPr>
+              <w:fldChar w:fldCharType="end"/>
+            </w:r>
+          </w:hyperlink>
+        </w:p>
+        <w:p>
+          <w:pPr>
+            <w:pStyle w:val="ndice1"/>
+            <w:tabs>
+              <w:tab w:val="right" w:leader="dot" w:pos="8494"/>
+            </w:tabs>
+            <w:rPr>
+              <w:noProof/>
+            </w:rPr>
+          </w:pPr>
+          <w:hyperlink w:anchor="_Toc470200924" w:history="1">
+            <w:r>
+              <w:rPr>
+                <w:rStyle w:val="Hiperligao"/>
+                <w:noProof/>
+              </w:rPr>
+              <w:t>Descrição do problema</w:t>
+            </w:r>
+            <w:r>
+              <w:rPr>
+                <w:noProof/>
+                <w:webHidden/>
+              </w:rPr>
+              <w:tab/>
+            </w:r>
+            <w:r>
+              <w:rPr>
+                <w:noProof/>
+                <w:webHidden/>
+              </w:rPr>
+              <w:fldChar w:fldCharType="begin"/>
+            </w:r>
+            <w:r>
+              <w:rPr>
+                <w:noProof/>
+                <w:webHidden/>
+              </w:rPr>
+              <w:instrText xml:space="preserve"> PAGEREF _Toc470200924 \h </w:instrText>
+            </w:r>
+            <w:r>
+              <w:rPr>
+                <w:noProof/>
+                <w:webHidden/>
+              </w:rPr>
+            </w:r>
+            <w:r>
+              <w:rPr>
+                <w:noProof/>
+                <w:webHidden/>
+              </w:rPr>
+              <w:fldChar w:fldCharType="separate"/>
+            </w:r>
+            <w:r>
+              <w:rPr>
+                <w:noProof/>
+                <w:webHidden/>
+              </w:rPr>
+              <w:t>4</w:t>
+            </w:r>
+            <w:r>
+              <w:rPr>
+                <w:noProof/>
+                <w:webHidden/>
+              </w:rPr>
+              <w:fldChar w:fldCharType="end"/>
+            </w:r>
+          </w:hyperlink>
+        </w:p>
+        <w:p>
+          <w:pPr>
+            <w:pStyle w:val="ndice1"/>
+            <w:tabs>
+              <w:tab w:val="right" w:leader="dot" w:pos="8494"/>
+            </w:tabs>
+            <w:rPr>
+              <w:noProof/>
+            </w:rPr>
+          </w:pPr>
+          <w:hyperlink w:anchor="_Toc470200925" w:history="1">
+            <w:r>
+              <w:rPr>
+                <w:rStyle w:val="Hiperligao"/>
+                <w:noProof/>
+              </w:rPr>
+              <w:t>Abordagem</w:t>
+            </w:r>
+            <w:r>
+              <w:rPr>
+                <w:noProof/>
+                <w:webHidden/>
+              </w:rPr>
+              <w:tab/>
+            </w:r>
+            <w:r>
+              <w:rPr>
+                <w:noProof/>
+                <w:webHidden/>
+              </w:rPr>
+              <w:fldChar w:fldCharType="begin"/>
+            </w:r>
+            <w:r>
+              <w:rPr>
+                <w:noProof/>
+                <w:webHidden/>
+              </w:rPr>
+              <w:instrText xml:space="preserve"> PAGEREF _Toc470200925 \h </w:instrText>
+            </w:r>
+            <w:r>
+              <w:rPr>
+                <w:noProof/>
+                <w:webHidden/>
+              </w:rPr>
+            </w:r>
+            <w:r>
+              <w:rPr>
+                <w:noProof/>
+                <w:webHidden/>
+              </w:rPr>
+              <w:fldChar w:fldCharType="separate"/>
+            </w:r>
+            <w:r>
+              <w:rPr>
+                <w:noProof/>
+                <w:webHidden/>
+              </w:rPr>
+              <w:t>4</w:t>
+            </w:r>
+            <w:r>
+              <w:rPr>
+                <w:noProof/>
+                <w:webHidden/>
+              </w:rPr>
+              <w:fldChar w:fldCharType="end"/>
+            </w:r>
+          </w:hyperlink>
+        </w:p>
+        <w:p>
+          <w:pPr>
+            <w:pStyle w:val="ndice2"/>
+            <w:tabs>
+              <w:tab w:val="right" w:leader="dot" w:pos="8494"/>
+            </w:tabs>
+            <w:rPr>
+              <w:noProof/>
+            </w:rPr>
+          </w:pPr>
+          <w:hyperlink w:anchor="_Toc470200926" w:history="1">
+            <w:r>
+              <w:rPr>
+                <w:rStyle w:val="Hiperligao"/>
+                <w:rFonts w:cs="Arial"/>
+                <w:noProof/>
+              </w:rPr>
+              <w:t xml:space="preserve">Variáveis </w:t>
+            </w:r>
+            <w:r>
+              <w:rPr>
+                <w:rStyle w:val="Hiperligao"/>
+                <w:noProof/>
+              </w:rPr>
+              <w:t>de</w:t>
+            </w:r>
+            <w:r>
+              <w:rPr>
+                <w:rStyle w:val="Hiperligao"/>
+                <w:rFonts w:cs="Arial"/>
+                <w:noProof/>
+              </w:rPr>
+              <w:t xml:space="preserve"> decisão</w:t>
+            </w:r>
+            <w:r>
+              <w:rPr>
+                <w:noProof/>
+                <w:webHidden/>
+              </w:rPr>
+              <w:tab/>
+            </w:r>
+            <w:r>
+              <w:rPr>
+                <w:noProof/>
+                <w:webHidden/>
+              </w:rPr>
+              <w:fldChar w:fldCharType="begin"/>
+            </w:r>
+            <w:r>
+              <w:rPr>
+                <w:noProof/>
+                <w:webHidden/>
+              </w:rPr>
+              <w:instrText xml:space="preserve"> PAGEREF _Toc470200926 \h </w:instrText>
+            </w:r>
+            <w:r>
+              <w:rPr>
+                <w:noProof/>
+                <w:webHidden/>
+              </w:rPr>
+            </w:r>
+            <w:r>
+              <w:rPr>
+                <w:noProof/>
+                <w:webHidden/>
+              </w:rPr>
+              <w:fldChar w:fldCharType="separate"/>
+            </w:r>
+            <w:r>
+              <w:rPr>
+                <w:noProof/>
+                <w:webHidden/>
+              </w:rPr>
+              <w:t>4</w:t>
+            </w:r>
+            <w:r>
+              <w:rPr>
+                <w:noProof/>
+                <w:webHidden/>
+              </w:rPr>
+              <w:fldChar w:fldCharType="end"/>
+            </w:r>
+          </w:hyperlink>
+        </w:p>
+        <w:p>
+          <w:pPr>
+            <w:pStyle w:val="ndice2"/>
+            <w:tabs>
+              <w:tab w:val="right" w:leader="dot" w:pos="8494"/>
+            </w:tabs>
+            <w:rPr>
+              <w:noProof/>
+            </w:rPr>
+          </w:pPr>
+          <w:hyperlink w:anchor="_Toc470200927" w:history="1">
+            <w:r>
+              <w:rPr>
+                <w:rStyle w:val="Hiperligao"/>
+                <w:noProof/>
+              </w:rPr>
+              <w:t>Restrições</w:t>
+            </w:r>
+            <w:r>
+              <w:rPr>
+                <w:noProof/>
+                <w:webHidden/>
+              </w:rPr>
+              <w:tab/>
+            </w:r>
+            <w:r>
+              <w:rPr>
+                <w:noProof/>
+                <w:webHidden/>
+              </w:rPr>
+              <w:fldChar w:fldCharType="begin"/>
+            </w:r>
+            <w:r>
+              <w:rPr>
+                <w:noProof/>
+                <w:webHidden/>
+              </w:rPr>
+              <w:instrText xml:space="preserve"> PAGEREF _Toc470200927 \h </w:instrText>
+            </w:r>
+            <w:r>
+              <w:rPr>
+                <w:noProof/>
+                <w:webHidden/>
+              </w:rPr>
+            </w:r>
+            <w:r>
+              <w:rPr>
+                <w:noProof/>
+                <w:webHidden/>
+              </w:rPr>
+              <w:fldChar w:fldCharType="separate"/>
+            </w:r>
+            <w:r>
+              <w:rPr>
+                <w:noProof/>
+                <w:webHidden/>
+              </w:rPr>
+              <w:t>5</w:t>
+            </w:r>
+            <w:r>
+              <w:rPr>
+                <w:noProof/>
+                <w:webHidden/>
+              </w:rPr>
+              <w:fldChar w:fldCharType="end"/>
+            </w:r>
+          </w:hyperlink>
+        </w:p>
+        <w:p>
+          <w:pPr>
+            <w:pStyle w:val="ndice2"/>
+            <w:tabs>
+              <w:tab w:val="right" w:leader="dot" w:pos="8494"/>
+            </w:tabs>
+            <w:rPr>
+              <w:noProof/>
+            </w:rPr>
+          </w:pPr>
+          <w:hyperlink w:anchor="_Toc470200928" w:history="1">
+            <w:r>
+              <w:rPr>
+                <w:rStyle w:val="Hiperligao"/>
+                <w:noProof/>
+              </w:rPr>
+              <w:t>Função de avaliação</w:t>
+            </w:r>
+            <w:r>
+              <w:rPr>
+                <w:noProof/>
+                <w:webHidden/>
+              </w:rPr>
+              <w:tab/>
+            </w:r>
+            <w:r>
+              <w:rPr>
+                <w:noProof/>
+                <w:webHidden/>
+              </w:rPr>
+              <w:fldChar w:fldCharType="begin"/>
+            </w:r>
+            <w:r>
+              <w:rPr>
+                <w:noProof/>
+                <w:webHidden/>
+              </w:rPr>
+              <w:instrText xml:space="preserve"> PAGEREF _Toc470200928 \h </w:instrText>
+            </w:r>
+            <w:r>
+              <w:rPr>
+                <w:noProof/>
+                <w:webHidden/>
+              </w:rPr>
+            </w:r>
+            <w:r>
+              <w:rPr>
+                <w:noProof/>
+                <w:webHidden/>
+              </w:rPr>
+              <w:fldChar w:fldCharType="separate"/>
+            </w:r>
+            <w:r>
+              <w:rPr>
+                <w:noProof/>
+                <w:webHidden/>
+              </w:rPr>
+              <w:t>6</w:t>
+            </w:r>
+            <w:r>
+              <w:rPr>
+                <w:noProof/>
+                <w:webHidden/>
+              </w:rPr>
+              <w:fldChar w:fldCharType="end"/>
+            </w:r>
+          </w:hyperlink>
+        </w:p>
+        <w:p>
+          <w:pPr>
+            <w:pStyle w:val="ndice2"/>
+            <w:tabs>
+              <w:tab w:val="right" w:leader="dot" w:pos="8494"/>
+            </w:tabs>
+            <w:rPr>
+              <w:noProof/>
+            </w:rPr>
+          </w:pPr>
+          <w:hyperlink w:anchor="_Toc470200929" w:history="1">
+            <w:r>
+              <w:rPr>
+                <w:rStyle w:val="Hiperligao"/>
+                <w:noProof/>
+              </w:rPr>
+              <w:t>Estratégia de Pesquisa</w:t>
+            </w:r>
+            <w:r>
+              <w:rPr>
+                <w:noProof/>
+                <w:webHidden/>
+              </w:rPr>
+              <w:tab/>
+            </w:r>
+            <w:r>
+              <w:rPr>
+                <w:noProof/>
+                <w:webHidden/>
+              </w:rPr>
+              <w:fldChar w:fldCharType="begin"/>
+            </w:r>
+            <w:r>
+              <w:rPr>
+                <w:noProof/>
+                <w:webHidden/>
+              </w:rPr>
+              <w:instrText xml:space="preserve"> PAGEREF _Toc470200929 \h </w:instrText>
+            </w:r>
+            <w:r>
+              <w:rPr>
+                <w:noProof/>
+                <w:webHidden/>
+              </w:rPr>
+            </w:r>
+            <w:r>
+              <w:rPr>
+                <w:noProof/>
+                <w:webHidden/>
+              </w:rPr>
+              <w:fldChar w:fldCharType="separate"/>
+            </w:r>
+            <w:r>
+              <w:rPr>
+                <w:noProof/>
+                <w:webHidden/>
+              </w:rPr>
+              <w:t>6</w:t>
+            </w:r>
+            <w:r>
+              <w:rPr>
+                <w:noProof/>
+                <w:webHidden/>
+              </w:rPr>
+              <w:fldChar w:fldCharType="end"/>
+            </w:r>
+          </w:hyperlink>
+        </w:p>
+        <w:p>
+          <w:pPr>
+            <w:pStyle w:val="ndice1"/>
+            <w:tabs>
+              <w:tab w:val="right" w:leader="dot" w:pos="8494"/>
+            </w:tabs>
+            <w:rPr>
+              <w:noProof/>
+            </w:rPr>
+          </w:pPr>
+          <w:hyperlink w:anchor="_Toc470200930" w:history="1">
+            <w:r>
+              <w:rPr>
+                <w:rStyle w:val="Hiperligao"/>
+                <w:noProof/>
+              </w:rPr>
+              <w:t>Visualização da Solução</w:t>
+            </w:r>
+            <w:r>
+              <w:rPr>
+                <w:noProof/>
+                <w:webHidden/>
+              </w:rPr>
+              <w:tab/>
+            </w:r>
+            <w:r>
+              <w:rPr>
+                <w:noProof/>
+                <w:webHidden/>
+              </w:rPr>
+              <w:fldChar w:fldCharType="begin"/>
+            </w:r>
+            <w:r>
+              <w:rPr>
+                <w:noProof/>
+                <w:webHidden/>
+              </w:rPr>
+              <w:instrText xml:space="preserve"> PAGEREF _Toc470200930 \h </w:instrText>
+            </w:r>
+            <w:r>
+              <w:rPr>
+                <w:noProof/>
+                <w:webHidden/>
+              </w:rPr>
+            </w:r>
+            <w:r>
+              <w:rPr>
+                <w:noProof/>
+                <w:webHidden/>
+              </w:rPr>
+              <w:fldChar w:fldCharType="separate"/>
+            </w:r>
+            <w:r>
+              <w:rPr>
+                <w:noProof/>
+                <w:webHidden/>
+              </w:rPr>
+              <w:t>6</w:t>
+            </w:r>
+            <w:r>
+              <w:rPr>
+                <w:noProof/>
+                <w:webHidden/>
+              </w:rPr>
+              <w:fldChar w:fldCharType="end"/>
+            </w:r>
+          </w:hyperlink>
+        </w:p>
+        <w:p>
+          <w:pPr>
+            <w:pStyle w:val="ndice1"/>
+            <w:tabs>
+              <w:tab w:val="right" w:leader="dot" w:pos="8494"/>
+            </w:tabs>
+            <w:rPr>
+              <w:noProof/>
+            </w:rPr>
+          </w:pPr>
+          <w:hyperlink w:anchor="_Toc470200931" w:history="1">
+            <w:r>
+              <w:rPr>
+                <w:rStyle w:val="Hiperligao"/>
+                <w:noProof/>
+              </w:rPr>
+              <w:t>Resultados</w:t>
+            </w:r>
+            <w:r>
+              <w:rPr>
+                <w:noProof/>
+                <w:webHidden/>
+              </w:rPr>
+              <w:tab/>
+            </w:r>
+            <w:r>
+              <w:rPr>
+                <w:noProof/>
+                <w:webHidden/>
+              </w:rPr>
+              <w:fldChar w:fldCharType="begin"/>
+            </w:r>
+            <w:r>
+              <w:rPr>
+                <w:noProof/>
+                <w:webHidden/>
+              </w:rPr>
+              <w:instrText xml:space="preserve"> PAGEREF _Toc470200931 \h </w:instrText>
+            </w:r>
+            <w:r>
+              <w:rPr>
+                <w:noProof/>
+                <w:webHidden/>
+              </w:rPr>
+            </w:r>
+            <w:r>
+              <w:rPr>
+                <w:noProof/>
+                <w:webHidden/>
+              </w:rPr>
+              <w:fldChar w:fldCharType="separate"/>
+            </w:r>
+            <w:r>
+              <w:rPr>
+                <w:noProof/>
+                <w:webHidden/>
+              </w:rPr>
+              <w:t>7</w:t>
+            </w:r>
+            <w:r>
+              <w:rPr>
+                <w:noProof/>
+                <w:webHidden/>
+              </w:rPr>
+              <w:fldChar w:fldCharType="end"/>
+            </w:r>
+          </w:hyperlink>
+        </w:p>
+        <w:p>
+          <w:pPr>
+            <w:pStyle w:val="ndice1"/>
+            <w:tabs>
+              <w:tab w:val="right" w:leader="dot" w:pos="8494"/>
+            </w:tabs>
+            <w:rPr>
+              <w:noProof/>
+            </w:rPr>
+          </w:pPr>
+          <w:hyperlink w:anchor="_Toc470200932" w:history="1">
+            <w:r>
+              <w:rPr>
+                <w:rStyle w:val="Hiperligao"/>
+                <w:noProof/>
+              </w:rPr>
+              <w:t>Conclusões e Trabalho Futuro</w:t>
+            </w:r>
+            <w:r>
+              <w:rPr>
+                <w:noProof/>
+                <w:webHidden/>
+              </w:rPr>
+              <w:tab/>
+            </w:r>
+            <w:r>
+              <w:rPr>
+                <w:noProof/>
+                <w:webHidden/>
+              </w:rPr>
+              <w:fldChar w:fldCharType="begin"/>
+            </w:r>
+            <w:r>
+              <w:rPr>
+                <w:noProof/>
+                <w:webHidden/>
+              </w:rPr>
+              <w:instrText xml:space="preserve"> PAGEREF _Toc470200932 \h </w:instrText>
+            </w:r>
+            <w:r>
+              <w:rPr>
+                <w:noProof/>
+                <w:webHidden/>
+              </w:rPr>
+            </w:r>
+            <w:r>
+              <w:rPr>
+                <w:noProof/>
+                <w:webHidden/>
+              </w:rPr>
+              <w:fldChar w:fldCharType="separate"/>
+            </w:r>
+            <w:r>
+              <w:rPr>
+                <w:noProof/>
+                <w:webHidden/>
+              </w:rPr>
+              <w:t>7</w:t>
+            </w:r>
+            <w:r>
+              <w:rPr>
+                <w:noProof/>
+                <w:webHidden/>
+              </w:rPr>
+              <w:fldChar w:fldCharType="end"/>
+            </w:r>
+          </w:hyperlink>
+        </w:p>
+        <w:p>
+          <w:pPr>
+            <w:pStyle w:val="ndice1"/>
+            <w:tabs>
+              <w:tab w:val="right" w:leader="dot" w:pos="8494"/>
+            </w:tabs>
+            <w:rPr>
+              <w:noProof/>
+            </w:rPr>
+          </w:pPr>
+          <w:hyperlink w:anchor="_Toc470200933" w:history="1">
+            <w:r>
+              <w:rPr>
+                <w:rStyle w:val="Hiperligao"/>
+                <w:noProof/>
+              </w:rPr>
+              <w:t>Anexos</w:t>
+            </w:r>
+            <w:r>
+              <w:rPr>
+                <w:noProof/>
+                <w:webHidden/>
+              </w:rPr>
+              <w:tab/>
+            </w:r>
+            <w:r>
+              <w:rPr>
+                <w:noProof/>
+                <w:webHidden/>
+              </w:rPr>
+              <w:fldChar w:fldCharType="begin"/>
+            </w:r>
+            <w:r>
+              <w:rPr>
+                <w:noProof/>
+                <w:webHidden/>
+              </w:rPr>
+              <w:instrText xml:space="preserve"> PAGEREF _Toc470200933 \h </w:instrText>
+            </w:r>
+            <w:r>
+              <w:rPr>
+                <w:noProof/>
+                <w:webHidden/>
+              </w:rPr>
+            </w:r>
+            <w:r>
+              <w:rPr>
+                <w:noProof/>
+                <w:webHidden/>
+              </w:rPr>
+              <w:fldChar w:fldCharType="separate"/>
+            </w:r>
+            <w:r>
+              <w:rPr>
+                <w:noProof/>
+                <w:webHidden/>
+              </w:rPr>
+              <w:t>7</w:t>
+            </w:r>
+            <w:r>
+              <w:rPr>
+                <w:noProof/>
+                <w:webHidden/>
+              </w:rPr>
+              <w:fldChar w:fldCharType="end"/>
+            </w:r>
+          </w:hyperlink>
+        </w:p>
+        <w:p>
+          <w:pPr>
+            <w:pStyle w:val="ndice2"/>
+            <w:tabs>
+              <w:tab w:val="right" w:leader="dot" w:pos="8494"/>
+            </w:tabs>
+            <w:rPr>
+              <w:noProof/>
+            </w:rPr>
+          </w:pPr>
+          <w:hyperlink w:anchor="_Toc470200934" w:history="1">
+            <w:r>
+              <w:rPr>
+                <w:rStyle w:val="Hiperligao"/>
+                <w:noProof/>
+              </w:rPr>
+              <w:t>Código Fonte</w:t>
+            </w:r>
+            <w:r>
+              <w:rPr>
+                <w:noProof/>
+                <w:webHidden/>
+              </w:rPr>
+              <w:tab/>
+            </w:r>
+            <w:r>
+              <w:rPr>
+                <w:noProof/>
+                <w:webHidden/>
+              </w:rPr>
+              <w:fldChar w:fldCharType="begin"/>
+            </w:r>
+            <w:r>
+              <w:rPr>
+                <w:noProof/>
+                <w:webHidden/>
+              </w:rPr>
+              <w:instrText xml:space="preserve"> PAGEREF _Toc470200934 \h </w:instrText>
+            </w:r>
+            <w:r>
+              <w:rPr>
+                <w:noProof/>
+                <w:webHidden/>
+              </w:rPr>
+            </w:r>
+            <w:r>
+              <w:rPr>
+                <w:noProof/>
+                <w:webHidden/>
+              </w:rPr>
+              <w:fldChar w:fldCharType="separate"/>
+            </w:r>
+            <w:r>
+              <w:rPr>
+                <w:noProof/>
+                <w:webHidden/>
+              </w:rPr>
+              <w:t>7</w:t>
+            </w:r>
+            <w:r>
+              <w:rPr>
+                <w:noProof/>
+                <w:webHidden/>
+              </w:rPr>
+              <w:fldChar w:fldCharType="end"/>
+            </w:r>
+          </w:hyperlink>
+        </w:p>
+        <w:p>
+          <w:r>
+            <w:rPr>
+              <w:b/>
+              <w:bCs/>
+            </w:rPr>
+            <w:fldChar w:fldCharType="end"/>
+          </w:r>
+        </w:p>
+      </w:sdtContent>
+    </w:sdt>
+    <w:p>
+      <w:pPr>
+        <w:rPr>
+          <w:rFonts w:cs="Arial"/>
+        </w:rPr>
+      </w:pPr>
+    </w:p>
+    <w:p>
+      <w:pPr>
+        <w:rPr>
+          <w:rFonts w:cs="Arial"/>
+        </w:rPr>
+      </w:pPr>
+      <w:r>
+        <w:rPr>
+          <w:rFonts w:cs="Arial"/>
+        </w:rPr>
+        <w:br w:type="page"/>
+      </w:r>
+    </w:p>
+    <w:p>
+      <w:pPr>
+        <w:pStyle w:val="Cabealho1"/>
+      </w:pPr>
+      <w:bookmarkStart w:id="1" w:name="_Toc470200923"/>
       <w:r>
         <w:lastRenderedPageBreak/>
         <w:t>Introdução</w:t>
       </w:r>
+      <w:bookmarkEnd w:id="1"/>
     </w:p>
     <w:p>
       <w:pPr>
@@ -362,13 +1348,7 @@
         <w:rPr>
           <w:rFonts w:cs="Arial"/>
         </w:rPr>
-        <w:t xml:space="preserve">Para a aplicação destas restrições é necessário saber quais os parâmetros logo, o </w:t>
-      </w:r>
-      <w:r>
-        <w:rPr>
-          <w:rFonts w:cs="Arial"/>
-        </w:rPr>
-        <w:t xml:space="preserve">número de turmas, número de semanas do período, número de </w:t>
+        <w:t xml:space="preserve">Para a aplicação destas restrições é necessário saber quais os parâmetros logo, o número de turmas, número de semanas do período, número de </w:t>
       </w:r>
       <w:proofErr w:type="spellStart"/>
       <w:r>
@@ -396,13 +1376,7 @@
         <w:rPr>
           <w:rFonts w:cs="Arial"/>
         </w:rPr>
-        <w:t xml:space="preserve"> por Disciplina, o número de testes por semana e a distância entre testes são variáveis</w:t>
-      </w:r>
-      <w:r>
-        <w:rPr>
-          <w:rFonts w:cs="Arial"/>
-        </w:rPr>
-        <w:t>, e podem ser aplicados para dar diferentes resoluções ao nosso problema.</w:t>
+        <w:t xml:space="preserve"> por Disciplina, o número de testes por semana e a distância entre testes são variáveis, e podem ser aplicados para dar diferentes resoluções ao nosso problema.</w:t>
       </w:r>
     </w:p>
     <w:p>
@@ -509,12 +1483,14 @@
       <w:pPr>
         <w:pStyle w:val="Cabealho1"/>
       </w:pPr>
+      <w:bookmarkStart w:id="2" w:name="_Toc470200924"/>
       <w:r>
         <w:t>Descrição</w:t>
       </w:r>
       <w:r>
         <w:t xml:space="preserve"> do problema</w:t>
       </w:r>
+      <w:bookmarkEnd w:id="2"/>
     </w:p>
     <w:p>
       <w:pPr>
@@ -580,43 +1556,7 @@
         <w:rPr>
           <w:rFonts w:cs="Arial"/>
         </w:rPr>
-        <w:t xml:space="preserve">Os alunos não podem ter mais do que um </w:t>
-      </w:r>
-      <w:r>
-        <w:rPr>
-          <w:rFonts w:cs="Arial"/>
-        </w:rPr>
-        <w:t>número</w:t>
-      </w:r>
-      <w:r>
-        <w:rPr>
-          <w:rFonts w:cs="Arial"/>
-        </w:rPr>
-        <w:t xml:space="preserve"> (definido pelo utilizador) </w:t>
-      </w:r>
-      <w:r>
-        <w:rPr>
-          <w:rFonts w:cs="Arial"/>
-        </w:rPr>
-        <w:t xml:space="preserve">de testes </w:t>
-      </w:r>
-      <w:r>
-        <w:rPr>
-          <w:rFonts w:cs="Arial"/>
-        </w:rPr>
-        <w:t>na mesma</w:t>
-      </w:r>
-      <w:r>
-        <w:rPr>
-          <w:rFonts w:cs="Arial"/>
-        </w:rPr>
-        <w:t xml:space="preserve"> semana</w:t>
-      </w:r>
-      <w:r>
-        <w:rPr>
-          <w:rFonts w:cs="Arial"/>
-        </w:rPr>
-        <w:t>.</w:t>
+        <w:t>Os alunos não podem ter mais do que um número (definido pelo utilizador) de testes na mesma semana.</w:t>
       </w:r>
     </w:p>
     <w:p>
@@ -721,8 +1661,6 @@
         </w:rPr>
         <w:t>O professor só pode mandar trabalhos de casa nos dias em que a respetiva turma tiver aula dessa disciplina.</w:t>
       </w:r>
-      <w:bookmarkStart w:id="0" w:name="_GoBack"/>
-      <w:bookmarkEnd w:id="0"/>
     </w:p>
     <w:p>
       <w:pPr>
@@ -735,14 +1673,17 @@
       <w:pPr>
         <w:pStyle w:val="Cabealho1"/>
       </w:pPr>
+      <w:bookmarkStart w:id="3" w:name="_Toc470200925"/>
       <w:r>
         <w:t>Abordagem</w:t>
       </w:r>
+      <w:bookmarkEnd w:id="3"/>
     </w:p>
     <w:p>
       <w:pPr>
         <w:pStyle w:val="Cabealho2"/>
       </w:pPr>
+      <w:bookmarkStart w:id="4" w:name="_Toc470200926"/>
       <w:r>
         <w:rPr>
           <w:rStyle w:val="Cabealho1Carter"/>
@@ -769,6 +1710,7 @@
         </w:rPr>
         <w:t xml:space="preserve"> decisão</w:t>
       </w:r>
+      <w:bookmarkEnd w:id="4"/>
     </w:p>
     <w:p>
       <w:pPr>
@@ -1139,9 +2081,11 @@
       <w:pPr>
         <w:pStyle w:val="Cabealho2"/>
       </w:pPr>
+      <w:bookmarkStart w:id="5" w:name="_Toc470200927"/>
       <w:r>
         <w:t>Restrições</w:t>
       </w:r>
+      <w:bookmarkEnd w:id="5"/>
     </w:p>
     <w:p>
       <w:pPr>
@@ -1284,17 +2228,102 @@
       <w:pPr>
         <w:pStyle w:val="Cabealho2"/>
       </w:pPr>
+      <w:bookmarkStart w:id="6" w:name="_Toc470200928"/>
       <w:r>
         <w:t>Função de avaliação</w:t>
       </w:r>
+      <w:bookmarkEnd w:id="6"/>
+    </w:p>
+    <w:p>
+      <w:r>
+        <w:t>Na otimização dos testes uma das restrições: o</w:t>
+      </w:r>
+      <w:r>
+        <w:t>s testes realizados pelas diferentes turmas a uma mesma disciplina devem ser o mais próximos possí</w:t>
+      </w:r>
+      <w:r>
+        <w:t xml:space="preserve">vel, é conseguida através da soma de uma lista da diferença de dias dos testes das turmas de todas as disciplinas. Este valor é minimizado quando se faz </w:t>
+      </w:r>
+      <w:proofErr w:type="spellStart"/>
+      <w:r>
+        <w:t>labeling</w:t>
+      </w:r>
+      <w:proofErr w:type="spellEnd"/>
+      <w:r>
+        <w:t xml:space="preserve"> (solução ao problema).</w:t>
+      </w:r>
+    </w:p>
+    <w:p/>
+    <w:p>
+      <w:r>
+        <w:t xml:space="preserve">Na otimização dos </w:t>
+      </w:r>
+      <w:proofErr w:type="spellStart"/>
+      <w:r>
+        <w:t>tpcs</w:t>
+      </w:r>
+      <w:proofErr w:type="spellEnd"/>
+      <w:r>
+        <w:t xml:space="preserve"> </w:t>
+      </w:r>
+      <w:r>
+        <w:t xml:space="preserve">cada lista de </w:t>
+      </w:r>
+      <w:proofErr w:type="spellStart"/>
+      <w:r>
+        <w:t>tpcs</w:t>
+      </w:r>
+      <w:proofErr w:type="spellEnd"/>
+      <w:r>
+        <w:t xml:space="preserve"> é otimizada de forma a que o número de </w:t>
+      </w:r>
+      <w:proofErr w:type="spellStart"/>
+      <w:r>
+        <w:t>tpcs</w:t>
+      </w:r>
+      <w:proofErr w:type="spellEnd"/>
+      <w:r>
+        <w:t xml:space="preserve"> seja máximo para cada turma, ou seja quando se faz </w:t>
+      </w:r>
+      <w:proofErr w:type="spellStart"/>
+      <w:r>
+        <w:t>labeling</w:t>
+      </w:r>
+      <w:proofErr w:type="spellEnd"/>
+      <w:r>
+        <w:t xml:space="preserve"> (solução do problema) é maximizado a soma de todos os </w:t>
+      </w:r>
+      <w:proofErr w:type="spellStart"/>
+      <w:r>
+        <w:t>tpcs</w:t>
+      </w:r>
+      <w:proofErr w:type="spellEnd"/>
+      <w:r>
+        <w:t xml:space="preserve"> de uma determinada turma.</w:t>
+      </w:r>
+    </w:p>
+    <w:p>
+      <w:pPr>
+        <w:autoSpaceDE w:val="0"/>
+        <w:autoSpaceDN w:val="0"/>
+        <w:adjustRightInd w:val="0"/>
+        <w:spacing w:line="240" w:lineRule="auto"/>
+        <w:ind w:firstLine="0"/>
+        <w:jc w:val="left"/>
+        <w:rPr>
+          <w:u w:val="single"/>
+        </w:rPr>
+      </w:pPr>
     </w:p>
     <w:p>
       <w:pPr>
         <w:pStyle w:val="Cabealho2"/>
       </w:pPr>
+      <w:bookmarkStart w:id="7" w:name="_Toc470200929"/>
       <w:r>
         <w:t>Estratégia de Pesquisa</w:t>
       </w:r>
+      <w:bookmarkEnd w:id="7"/>
     </w:p>
     <w:p>
       <w:pPr>
@@ -1319,19 +2348,15 @@
         <w:rPr>
           <w:rFonts w:cs="Arial"/>
         </w:rPr>
-        <w:t xml:space="preserve">No caso dos testes era pedido que os testes de turmas diferentes às mesmas disciplinas fossem </w:t>
-      </w:r>
-      <w:r>
-        <w:rPr>
-          <w:rFonts w:cs="Arial"/>
-        </w:rPr>
-        <w:t>os mais próximos possível</w:t>
-      </w:r>
-      <w:r>
-        <w:rPr>
-          <w:rFonts w:cs="Arial"/>
-        </w:rPr>
-        <w:t>. Visto a obter essa solução ótima foi necessário minimizar uma variável que corresponde à soma de todas as distâncias, em dias úteis, entre testes de turmas diferentes à mesma disciplina.</w:t>
+        <w:t>No caso dos testes era pedido que os testes de turmas diferentes às mesmas disciplinas fossem os mais próximos possível. Visto a obter essa solução ótima foi necessário minimizar uma variável que corresponde à soma de todas as distâncias, em dias úteis, entre testes de turmas dife</w:t>
+      </w:r>
+      <w:bookmarkStart w:id="8" w:name="_GoBack"/>
+      <w:bookmarkEnd w:id="8"/>
+      <w:r>
+        <w:rPr>
+          <w:rFonts w:cs="Arial"/>
+        </w:rPr>
+        <w:t>rentes à mesma disciplina.</w:t>
       </w:r>
     </w:p>
     <w:p>
@@ -1374,9 +2399,12 @@
       <w:pPr>
         <w:pStyle w:val="Cabealho1"/>
       </w:pPr>
-      <w:r>
+      <w:bookmarkStart w:id="9" w:name="_Toc470200930"/>
+      <w:r>
+        <w:lastRenderedPageBreak/>
         <w:t>Visualização da Solução</w:t>
       </w:r>
+      <w:bookmarkEnd w:id="9"/>
     </w:p>
     <w:p>
       <w:pPr>
@@ -1423,7 +2451,6 @@
         <w:rPr>
           <w:rFonts w:cs="Arial"/>
         </w:rPr>
-        <w:lastRenderedPageBreak/>
         <w:t xml:space="preserve">É apresentado ainda para cada turma uma planificação da marcação de trabalhos de casa para uma semana, onde surge os nomes das disciplinas que podem marcar </w:t>
       </w:r>
       <w:proofErr w:type="spellStart"/>
@@ -1463,41 +2490,157 @@
       <w:pPr>
         <w:pStyle w:val="Cabealho1"/>
       </w:pPr>
+      <w:bookmarkStart w:id="10" w:name="_Toc470200931"/>
       <w:r>
         <w:t>Resultados</w:t>
       </w:r>
+      <w:bookmarkEnd w:id="10"/>
     </w:p>
     <w:p>
       <w:pPr>
         <w:pStyle w:val="Cabealho1"/>
       </w:pPr>
+      <w:bookmarkStart w:id="11" w:name="_Toc470200932"/>
       <w:r>
         <w:t>Conclusões e Trabalho Futuro</w:t>
       </w:r>
+      <w:bookmarkEnd w:id="11"/>
     </w:p>
     <w:p>
       <w:pPr>
         <w:pStyle w:val="Cabealho1"/>
       </w:pPr>
+      <w:bookmarkStart w:id="12" w:name="_Toc470200933"/>
       <w:r>
         <w:t>Anexos</w:t>
       </w:r>
-    </w:p>
-    <w:p>
-      <w:pPr>
-        <w:rPr>
-          <w:rFonts w:cs="Arial"/>
-        </w:rPr>
-      </w:pPr>
+      <w:bookmarkEnd w:id="12"/>
+    </w:p>
+    <w:p>
+      <w:pPr>
+        <w:pStyle w:val="Cabealho2"/>
+      </w:pPr>
+      <w:bookmarkStart w:id="13" w:name="_Toc470200934"/>
+      <w:r>
+        <w:t>Código Fonte</w:t>
+      </w:r>
+      <w:bookmarkEnd w:id="13"/>
+    </w:p>
+    <w:p>
+      <w:pPr>
+        <w:rPr>
+          <w:rFonts w:cs="Arial"/>
+        </w:rPr>
+      </w:pPr>
+      <w:r>
+        <w:t>O código fonte encontra-se num zip na mesma pasta deste relatório.</w:t>
+      </w:r>
     </w:p>
     <w:sectPr>
+      <w:footerReference w:type="default" r:id="rId8"/>
       <w:pgSz w:w="11906" w:h="16838"/>
       <w:pgMar w:top="1417" w:right="1701" w:bottom="1417" w:left="1701" w:header="708" w:footer="708" w:gutter="0"/>
       <w:cols w:space="708"/>
+      <w:titlePg/>
       <w:docGrid w:linePitch="360"/>
     </w:sectPr>
   </w:body>
 </w:document>
+</file>
+
+<file path=word/endnotes.xml><?xml version="1.0" encoding="utf-8"?>
+<w:endnotes xmlns:wpc="http://schemas.microsoft.com/office/word/2010/wordprocessingCanvas" xmlns:cx="http://schemas.microsoft.com/office/drawing/2014/chartex" xmlns:cx1="http://schemas.microsoft.com/office/drawing/2015/9/8/chartex" xmlns:cx2="http://schemas.microsoft.com/office/drawing/2015/10/21/chartex" xmlns:cx3="http://schemas.microsoft.com/office/drawing/2016/5/9/chartex" xmlns:cx4="http://schemas.microsoft.com/office/drawing/2016/5/10/chartex" xmlns:cx5="http://schemas.microsoft.com/office/drawing/2016/5/11/chartex" xmlns:mc="http://schemas.openxmlformats.org/markup-compatibility/2006" xmlns:o="urn:schemas-microsoft-com:office:office" xmlns:r="http://schemas.openxmlformats.org/officeDocument/2006/relationships" xmlns:m="http://schemas.openxmlformats.org/officeDocument/2006/math" xmlns:v="urn:schemas-microsoft-com:vml" xmlns:wp14="http://schemas.microsoft.com/office/word/2010/wordprocessingDrawing" xmlns:wp="http://schemas.openxmlformats.org/drawingml/2006/wordprocessingDrawing" xmlns:w10="urn:schemas-microsoft-com:office:word" xmlns:w="http://schemas.openxmlformats.org/wordprocessingml/2006/main" xmlns:w14="http://schemas.microsoft.com/office/word/2010/wordml" xmlns:w15="http://schemas.microsoft.com/office/word/2012/wordml" xmlns:w16se="http://schemas.microsoft.com/office/word/2015/wordml/symex" xmlns:wpg="http://schemas.microsoft.com/office/word/2010/wordprocessingGroup" xmlns:wpi="http://schemas.microsoft.com/office/word/2010/wordprocessingInk" xmlns:wne="http://schemas.microsoft.com/office/word/2006/wordml" xmlns:wps="http://schemas.microsoft.com/office/word/2010/wordprocessingShape" mc:Ignorable="w14 w15 w16se wp14">
+  <w:endnote w:type="separator" w:id="-1">
+    <w:p>
+      <w:pPr>
+        <w:spacing w:line="240" w:lineRule="auto"/>
+      </w:pPr>
+      <w:r>
+        <w:separator/>
+      </w:r>
+    </w:p>
+  </w:endnote>
+  <w:endnote w:type="continuationSeparator" w:id="0">
+    <w:p>
+      <w:pPr>
+        <w:spacing w:line="240" w:lineRule="auto"/>
+      </w:pPr>
+      <w:r>
+        <w:continuationSeparator/>
+      </w:r>
+    </w:p>
+  </w:endnote>
+</w:endnotes>
+</file>
+
+<file path=word/footer1.xml><?xml version="1.0" encoding="utf-8"?>
+<w:ftr xmlns:wpc="http://schemas.microsoft.com/office/word/2010/wordprocessingCanvas" xmlns:cx="http://schemas.microsoft.com/office/drawing/2014/chartex" xmlns:cx1="http://schemas.microsoft.com/office/drawing/2015/9/8/chartex" xmlns:cx2="http://schemas.microsoft.com/office/drawing/2015/10/21/chartex" xmlns:cx3="http://schemas.microsoft.com/office/drawing/2016/5/9/chartex" xmlns:cx4="http://schemas.microsoft.com/office/drawing/2016/5/10/chartex" xmlns:cx5="http://schemas.microsoft.com/office/drawing/2016/5/11/chartex" xmlns:mc="http://schemas.openxmlformats.org/markup-compatibility/2006" xmlns:o="urn:schemas-microsoft-com:office:office" xmlns:r="http://schemas.openxmlformats.org/officeDocument/2006/relationships" xmlns:m="http://schemas.openxmlformats.org/officeDocument/2006/math" xmlns:v="urn:schemas-microsoft-com:vml" xmlns:wp14="http://schemas.microsoft.com/office/word/2010/wordprocessingDrawing" xmlns:wp="http://schemas.openxmlformats.org/drawingml/2006/wordprocessingDrawing" xmlns:w10="urn:schemas-microsoft-com:office:word" xmlns:w="http://schemas.openxmlformats.org/wordprocessingml/2006/main" xmlns:w14="http://schemas.microsoft.com/office/word/2010/wordml" xmlns:w15="http://schemas.microsoft.com/office/word/2012/wordml" xmlns:w16se="http://schemas.microsoft.com/office/word/2015/wordml/symex" xmlns:wpg="http://schemas.microsoft.com/office/word/2010/wordprocessingGroup" xmlns:wpi="http://schemas.microsoft.com/office/word/2010/wordprocessingInk" xmlns:wne="http://schemas.microsoft.com/office/word/2006/wordml" xmlns:wps="http://schemas.microsoft.com/office/word/2010/wordprocessingShape" mc:Ignorable="w14 w15 w16se wp14">
+  <w:sdt>
+    <w:sdtPr>
+      <w:id w:val="1061521152"/>
+      <w:docPartObj>
+        <w:docPartGallery w:val="Page Numbers (Bottom of Page)"/>
+        <w:docPartUnique/>
+      </w:docPartObj>
+    </w:sdtPr>
+    <w:sdtContent>
+      <w:p>
+        <w:pPr>
+          <w:pStyle w:val="Rodap"/>
+          <w:jc w:val="right"/>
+        </w:pPr>
+        <w:r>
+          <w:fldChar w:fldCharType="begin"/>
+        </w:r>
+        <w:r>
+          <w:instrText>PAGE   \* MERGEFORMAT</w:instrText>
+        </w:r>
+        <w:r>
+          <w:fldChar w:fldCharType="separate"/>
+        </w:r>
+        <w:r>
+          <w:rPr>
+            <w:noProof/>
+          </w:rPr>
+          <w:t>7</w:t>
+        </w:r>
+        <w:r>
+          <w:fldChar w:fldCharType="end"/>
+        </w:r>
+      </w:p>
+    </w:sdtContent>
+  </w:sdt>
+  <w:p>
+    <w:pPr>
+      <w:pStyle w:val="Rodap"/>
+    </w:pPr>
+  </w:p>
+</w:ftr>
+</file>
+
+<file path=word/footnotes.xml><?xml version="1.0" encoding="utf-8"?>
+<w:footnotes xmlns:wpc="http://schemas.microsoft.com/office/word/2010/wordprocessingCanvas" xmlns:cx="http://schemas.microsoft.com/office/drawing/2014/chartex" xmlns:cx1="http://schemas.microsoft.com/office/drawing/2015/9/8/chartex" xmlns:cx2="http://schemas.microsoft.com/office/drawing/2015/10/21/chartex" xmlns:cx3="http://schemas.microsoft.com/office/drawing/2016/5/9/chartex" xmlns:cx4="http://schemas.microsoft.com/office/drawing/2016/5/10/chartex" xmlns:cx5="http://schemas.microsoft.com/office/drawing/2016/5/11/chartex" xmlns:mc="http://schemas.openxmlformats.org/markup-compatibility/2006" xmlns:o="urn:schemas-microsoft-com:office:office" xmlns:r="http://schemas.openxmlformats.org/officeDocument/2006/relationships" xmlns:m="http://schemas.openxmlformats.org/officeDocument/2006/math" xmlns:v="urn:schemas-microsoft-com:vml" xmlns:wp14="http://schemas.microsoft.com/office/word/2010/wordprocessingDrawing" xmlns:wp="http://schemas.openxmlformats.org/drawingml/2006/wordprocessingDrawing" xmlns:w10="urn:schemas-microsoft-com:office:word" xmlns:w="http://schemas.openxmlformats.org/wordprocessingml/2006/main" xmlns:w14="http://schemas.microsoft.com/office/word/2010/wordml" xmlns:w15="http://schemas.microsoft.com/office/word/2012/wordml" xmlns:w16se="http://schemas.microsoft.com/office/word/2015/wordml/symex" xmlns:wpg="http://schemas.microsoft.com/office/word/2010/wordprocessingGroup" xmlns:wpi="http://schemas.microsoft.com/office/word/2010/wordprocessingInk" xmlns:wne="http://schemas.microsoft.com/office/word/2006/wordml" xmlns:wps="http://schemas.microsoft.com/office/word/2010/wordprocessingShape" mc:Ignorable="w14 w15 w16se wp14">
+  <w:footnote w:type="separator" w:id="-1">
+    <w:p>
+      <w:pPr>
+        <w:spacing w:line="240" w:lineRule="auto"/>
+      </w:pPr>
+      <w:r>
+        <w:separator/>
+      </w:r>
+    </w:p>
+  </w:footnote>
+  <w:footnote w:type="continuationSeparator" w:id="0">
+    <w:p>
+      <w:pPr>
+        <w:spacing w:line="240" w:lineRule="auto"/>
+      </w:pPr>
+      <w:r>
+        <w:continuationSeparator/>
+      </w:r>
+    </w:p>
+  </w:footnote>
+</w:footnotes>
 </file>
 
 <file path=word/numbering.xml><?xml version="1.0" encoding="utf-8"?>
@@ -2264,7 +3407,7 @@
     <w:uiPriority w:val="9"/>
     <w:unhideWhenUsed/>
     <w:qFormat/>
-    <w:rsid w:val="00892C5E"/>
+    <w:rsid w:val="00931F81"/>
     <w:pPr>
       <w:keepNext/>
       <w:keepLines/>
@@ -2273,13 +3416,13 @@
     <w:rPr>
       <w:rFonts w:eastAsiaTheme="majorEastAsia" w:cstheme="majorBidi"/>
       <w:color w:val="2E74B5" w:themeColor="accent1" w:themeShade="BF"/>
+      <w:sz w:val="24"/>
       <w:szCs w:val="26"/>
     </w:rPr>
   </w:style>
   <w:style w:type="character" w:default="1" w:styleId="Tipodeletrapredefinidodopargrafo">
     <w:name w:val="Default Paragraph Font"/>
     <w:uiPriority w:val="1"/>
-    <w:semiHidden/>
     <w:unhideWhenUsed/>
   </w:style>
   <w:style w:type="table" w:default="1" w:styleId="Tabelanormal">
@@ -2402,11 +3545,117 @@
     <w:basedOn w:val="Tipodeletrapredefinidodopargrafo"/>
     <w:link w:val="Cabealho2"/>
     <w:uiPriority w:val="9"/>
-    <w:rsid w:val="00892C5E"/>
+    <w:rsid w:val="00931F81"/>
     <w:rPr>
       <w:rFonts w:ascii="Arial" w:eastAsiaTheme="majorEastAsia" w:hAnsi="Arial" w:cstheme="majorBidi"/>
       <w:color w:val="2E74B5" w:themeColor="accent1" w:themeShade="BF"/>
+      <w:sz w:val="24"/>
       <w:szCs w:val="26"/>
+    </w:rPr>
+  </w:style>
+  <w:style w:type="paragraph" w:styleId="Cabealho">
+    <w:name w:val="header"/>
+    <w:basedOn w:val="Normal"/>
+    <w:link w:val="CabealhoCarter"/>
+    <w:uiPriority w:val="99"/>
+    <w:unhideWhenUsed/>
+    <w:rsid w:val="00ED2EB6"/>
+    <w:pPr>
+      <w:tabs>
+        <w:tab w:val="center" w:pos="4252"/>
+        <w:tab w:val="right" w:pos="8504"/>
+      </w:tabs>
+      <w:spacing w:line="240" w:lineRule="auto"/>
+    </w:pPr>
+  </w:style>
+  <w:style w:type="character" w:customStyle="1" w:styleId="CabealhoCarter">
+    <w:name w:val="Cabeçalho Caráter"/>
+    <w:basedOn w:val="Tipodeletrapredefinidodopargrafo"/>
+    <w:link w:val="Cabealho"/>
+    <w:uiPriority w:val="99"/>
+    <w:rsid w:val="00ED2EB6"/>
+    <w:rPr>
+      <w:rFonts w:ascii="Arial" w:hAnsi="Arial"/>
+    </w:rPr>
+  </w:style>
+  <w:style w:type="paragraph" w:styleId="Rodap">
+    <w:name w:val="footer"/>
+    <w:basedOn w:val="Normal"/>
+    <w:link w:val="RodapCarter"/>
+    <w:uiPriority w:val="99"/>
+    <w:unhideWhenUsed/>
+    <w:rsid w:val="00ED2EB6"/>
+    <w:pPr>
+      <w:tabs>
+        <w:tab w:val="center" w:pos="4252"/>
+        <w:tab w:val="right" w:pos="8504"/>
+      </w:tabs>
+      <w:spacing w:line="240" w:lineRule="auto"/>
+    </w:pPr>
+  </w:style>
+  <w:style w:type="character" w:customStyle="1" w:styleId="RodapCarter">
+    <w:name w:val="Rodapé Caráter"/>
+    <w:basedOn w:val="Tipodeletrapredefinidodopargrafo"/>
+    <w:link w:val="Rodap"/>
+    <w:uiPriority w:val="99"/>
+    <w:rsid w:val="00ED2EB6"/>
+    <w:rPr>
+      <w:rFonts w:ascii="Arial" w:hAnsi="Arial"/>
+    </w:rPr>
+  </w:style>
+  <w:style w:type="paragraph" w:styleId="Cabealhodondice">
+    <w:name w:val="TOC Heading"/>
+    <w:basedOn w:val="Cabealho1"/>
+    <w:next w:val="Normal"/>
+    <w:uiPriority w:val="39"/>
+    <w:unhideWhenUsed/>
+    <w:qFormat/>
+    <w:rsid w:val="00ED2EB6"/>
+    <w:pPr>
+      <w:spacing w:before="240" w:line="259" w:lineRule="auto"/>
+      <w:jc w:val="left"/>
+      <w:outlineLvl w:val="9"/>
+    </w:pPr>
+    <w:rPr>
+      <w:rFonts w:asciiTheme="majorHAnsi" w:hAnsiTheme="majorHAnsi"/>
+      <w:sz w:val="32"/>
+      <w:lang w:eastAsia="pt-PT"/>
+    </w:rPr>
+  </w:style>
+  <w:style w:type="paragraph" w:styleId="ndice1">
+    <w:name w:val="toc 1"/>
+    <w:basedOn w:val="Normal"/>
+    <w:next w:val="Normal"/>
+    <w:autoRedefine/>
+    <w:uiPriority w:val="39"/>
+    <w:unhideWhenUsed/>
+    <w:rsid w:val="00ED2EB6"/>
+    <w:pPr>
+      <w:spacing w:after="100"/>
+    </w:pPr>
+  </w:style>
+  <w:style w:type="paragraph" w:styleId="ndice2">
+    <w:name w:val="toc 2"/>
+    <w:basedOn w:val="Normal"/>
+    <w:next w:val="Normal"/>
+    <w:autoRedefine/>
+    <w:uiPriority w:val="39"/>
+    <w:unhideWhenUsed/>
+    <w:rsid w:val="00ED2EB6"/>
+    <w:pPr>
+      <w:spacing w:after="100"/>
+      <w:ind w:left="220"/>
+    </w:pPr>
+  </w:style>
+  <w:style w:type="character" w:styleId="Hiperligao">
+    <w:name w:val="Hyperlink"/>
+    <w:basedOn w:val="Tipodeletrapredefinidodopargrafo"/>
+    <w:uiPriority w:val="99"/>
+    <w:unhideWhenUsed/>
+    <w:rsid w:val="00ED2EB6"/>
+    <w:rPr>
+      <w:color w:val="0563C1" w:themeColor="hyperlink"/>
+      <w:u w:val="single"/>
     </w:rPr>
   </w:style>
 </w:styles>
@@ -2712,7 +3961,7 @@
 </file>
 
 <file path=customXml/itemProps1.xml><?xml version="1.0" encoding="utf-8"?>
-<ds:datastoreItem xmlns:ds="http://schemas.openxmlformats.org/officeDocument/2006/customXml" ds:itemID="{03588784-028E-4EDB-A7D0-F8CADA95E45B}">
+<ds:datastoreItem xmlns:ds="http://schemas.openxmlformats.org/officeDocument/2006/customXml" ds:itemID="{4BFACF4D-8F52-4D48-A4E4-136A5D733BE3}">
   <ds:schemaRefs>
     <ds:schemaRef ds:uri="http://schemas.openxmlformats.org/officeDocument/2006/bibliography"/>
   </ds:schemaRefs>

</xml_diff>